<commit_message>
updated index + cv
</commit_message>
<xml_diff>
--- a/twhuang_cv.docx
+++ b/twhuang_cv.docx
@@ -256,6 +256,17 @@
           <w:sz w:val="24"/>
           <w:lang w:eastAsia="zh-TW"/>
         </w:rPr>
+        <w:t xml:space="preserve"> of Utah</w:t>
+      </w:r>
+      <w:bookmarkStart w:id="0" w:name="_GoBack"/>
+      <w:bookmarkEnd w:id="0"/>
+      <w:r>
+        <w:rPr>
+          <w:rFonts w:ascii="Calibri" w:hAnsi="Calibri" w:cs="Calibri"/>
+          <w:bCs/>
+          <w:sz w:val="24"/>
+          <w:lang w:eastAsia="zh-TW"/>
+        </w:rPr>
         <w:tab/>
         <w:t>201</w:t>
       </w:r>
@@ -1590,25 +1601,7 @@
           <w:sz w:val="24"/>
           <w:lang w:eastAsia="zh-TW"/>
         </w:rPr>
-        <w:t xml:space="preserve"> Place, ACM/SIGDA </w:t>
-      </w:r>
-      <w:proofErr w:type="spellStart"/>
-      <w:r>
-        <w:rPr>
-          <w:rFonts w:ascii="Calibri" w:hAnsi="Calibri" w:cs="Calibri"/>
-          <w:sz w:val="24"/>
-          <w:lang w:eastAsia="zh-TW"/>
-        </w:rPr>
-        <w:t>CADathlon</w:t>
-      </w:r>
-      <w:proofErr w:type="spellEnd"/>
-      <w:r>
-        <w:rPr>
-          <w:rFonts w:ascii="Calibri" w:hAnsi="Calibri" w:cs="Calibri"/>
-          <w:sz w:val="24"/>
-          <w:lang w:eastAsia="zh-TW"/>
-        </w:rPr>
-        <w:t xml:space="preserve"> International Programming Contest, </w:t>
+        <w:t xml:space="preserve"> Place, ACM/SIGDA CADathlon International Programming Contest, </w:t>
       </w:r>
       <w:r>
         <w:rPr>
@@ -2877,8 +2870,6 @@
         </w:rPr>
         <w:t>GRANT</w:t>
       </w:r>
-      <w:bookmarkStart w:id="0" w:name="_GoBack"/>
-      <w:bookmarkEnd w:id="0"/>
     </w:p>
     <w:p>
       <w:pPr>
@@ -3375,21 +3366,12 @@
         </w:rPr>
         <w:t>“</w:t>
       </w:r>
-      <w:proofErr w:type="spellStart"/>
-      <w:r>
-        <w:rPr>
-          <w:rFonts w:cs="Calibri"/>
-          <w:szCs w:val="24"/>
-        </w:rPr>
-        <w:t>MtDetector</w:t>
-      </w:r>
-      <w:proofErr w:type="spellEnd"/>
-      <w:r>
-        <w:rPr>
-          <w:rFonts w:cs="Calibri"/>
-          <w:szCs w:val="24"/>
-        </w:rPr>
-        <w:t>: A High-performance Marine Traffic Detector at Stream Scale,</w:t>
+      <w:r>
+        <w:rPr>
+          <w:rFonts w:cs="Calibri"/>
+          <w:szCs w:val="24"/>
+        </w:rPr>
+        <w:t>MtDetector: A High-performance Marine Traffic Detector at Stream Scale,</w:t>
       </w:r>
       <w:r>
         <w:rPr>
@@ -3864,39 +3846,7 @@
           <w:rFonts w:cs="Calibri"/>
           <w:szCs w:val="24"/>
         </w:rPr>
-        <w:t xml:space="preserve">, Martin D. F. Wong, D. Sinha, K. </w:t>
-      </w:r>
-      <w:proofErr w:type="spellStart"/>
-      <w:r>
-        <w:rPr>
-          <w:rFonts w:cs="Calibri"/>
-          <w:szCs w:val="24"/>
-        </w:rPr>
-        <w:t>Kalafala</w:t>
-      </w:r>
-      <w:proofErr w:type="spellEnd"/>
-      <w:r>
-        <w:rPr>
-          <w:rFonts w:cs="Calibri"/>
-          <w:szCs w:val="24"/>
-        </w:rPr>
-        <w:t xml:space="preserve">, and N. </w:t>
-      </w:r>
-      <w:proofErr w:type="spellStart"/>
-      <w:r>
-        <w:rPr>
-          <w:rFonts w:cs="Calibri"/>
-          <w:szCs w:val="24"/>
-        </w:rPr>
-        <w:t>Venkateswaran</w:t>
-      </w:r>
-      <w:proofErr w:type="spellEnd"/>
-      <w:r>
-        <w:rPr>
-          <w:rFonts w:cs="Calibri"/>
-          <w:szCs w:val="24"/>
-        </w:rPr>
-        <w:t xml:space="preserve">, </w:t>
+        <w:t xml:space="preserve">, Martin D. F. Wong, D. Sinha, K. Kalafala, and N. Venkateswaran, </w:t>
       </w:r>
       <w:r>
         <w:rPr>
@@ -4975,25 +4925,7 @@
           <w:color w:val="000000"/>
           <w:szCs w:val="24"/>
         </w:rPr>
-        <w:t xml:space="preserve">P.-H. </w:t>
-      </w:r>
-      <w:proofErr w:type="spellStart"/>
-      <w:r>
-        <w:rPr>
-          <w:rFonts w:cs="Calibri"/>
-          <w:color w:val="000000"/>
-          <w:szCs w:val="24"/>
-        </w:rPr>
-        <w:t>Yuh</w:t>
-      </w:r>
-      <w:proofErr w:type="spellEnd"/>
-      <w:r>
-        <w:rPr>
-          <w:rFonts w:cs="Calibri"/>
-          <w:color w:val="000000"/>
-          <w:szCs w:val="24"/>
-        </w:rPr>
-        <w:t xml:space="preserve">, C. C.-Y. Lin, </w:t>
+        <w:t xml:space="preserve">P.-H. Yuh, C. C.-Y. Lin, </w:t>
       </w:r>
       <w:r>
         <w:rPr>
@@ -5562,23 +5494,7 @@
           <w:rFonts w:cs="Calibri"/>
           <w:szCs w:val="24"/>
         </w:rPr>
-        <w:t xml:space="preserve">A Fast </w:t>
-      </w:r>
-      <w:proofErr w:type="spellStart"/>
-      <w:r>
-        <w:rPr>
-          <w:rFonts w:cs="Calibri"/>
-          <w:szCs w:val="24"/>
-        </w:rPr>
-        <w:t>Routability</w:t>
-      </w:r>
-      <w:proofErr w:type="spellEnd"/>
-      <w:r>
-        <w:rPr>
-          <w:rFonts w:cs="Calibri"/>
-          <w:szCs w:val="24"/>
-        </w:rPr>
-        <w:t>- and Performance-Driven Droplet Routing Algorithm for Digital Microfluidic Biochips</w:t>
+        <w:t>A Fast Routability- and Performance-Driven Droplet Routing Algorithm for Digital Microfluidic Biochips</w:t>
       </w:r>
       <w:r>
         <w:rPr>
@@ -6707,43 +6623,7 @@
           <w:color w:val="000000" w:themeColor="text1"/>
           <w:szCs w:val="24"/>
         </w:rPr>
-        <w:t xml:space="preserve">, K. </w:t>
-      </w:r>
-      <w:proofErr w:type="spellStart"/>
-      <w:r>
-        <w:rPr>
-          <w:rFonts w:cs="Calibri"/>
-          <w:color w:val="000000" w:themeColor="text1"/>
-          <w:szCs w:val="24"/>
-        </w:rPr>
-        <w:t>Kalafala</w:t>
-      </w:r>
-      <w:proofErr w:type="spellEnd"/>
-      <w:r>
-        <w:rPr>
-          <w:rFonts w:cs="Calibri"/>
-          <w:color w:val="000000" w:themeColor="text1"/>
-          <w:szCs w:val="24"/>
-        </w:rPr>
-        <w:t xml:space="preserve">, D. Sinha, and N. </w:t>
-      </w:r>
-      <w:proofErr w:type="spellStart"/>
-      <w:r>
-        <w:rPr>
-          <w:rFonts w:cs="Calibri"/>
-          <w:color w:val="000000" w:themeColor="text1"/>
-          <w:szCs w:val="24"/>
-        </w:rPr>
-        <w:t>Venkateswaran</w:t>
-      </w:r>
-      <w:proofErr w:type="spellEnd"/>
-      <w:r>
-        <w:rPr>
-          <w:rFonts w:cs="Calibri"/>
-          <w:color w:val="000000" w:themeColor="text1"/>
-          <w:szCs w:val="24"/>
-        </w:rPr>
-        <w:t xml:space="preserve">, </w:t>
+        <w:t xml:space="preserve">, K. Kalafala, D. Sinha, and N. Venkateswaran, </w:t>
       </w:r>
       <w:r>
         <w:rPr>
@@ -6842,43 +6722,7 @@
           <w:color w:val="000000" w:themeColor="text1"/>
           <w:sz w:val="24"/>
         </w:rPr>
-        <w:t xml:space="preserve">, K. </w:t>
-      </w:r>
-      <w:proofErr w:type="spellStart"/>
-      <w:r>
-        <w:rPr>
-          <w:rFonts w:ascii="Calibri" w:eastAsia="Times New Roman" w:hAnsi="Calibri" w:cs="Calibri"/>
-          <w:color w:val="000000" w:themeColor="text1"/>
-          <w:sz w:val="24"/>
-        </w:rPr>
-        <w:t>Kalafala</w:t>
-      </w:r>
-      <w:proofErr w:type="spellEnd"/>
-      <w:r>
-        <w:rPr>
-          <w:rFonts w:ascii="Calibri" w:eastAsia="Times New Roman" w:hAnsi="Calibri" w:cs="Calibri"/>
-          <w:color w:val="000000" w:themeColor="text1"/>
-          <w:sz w:val="24"/>
-        </w:rPr>
-        <w:t xml:space="preserve">, D. Sinha, and N. </w:t>
-      </w:r>
-      <w:proofErr w:type="spellStart"/>
-      <w:r>
-        <w:rPr>
-          <w:rFonts w:ascii="Calibri" w:eastAsia="Times New Roman" w:hAnsi="Calibri" w:cs="Calibri"/>
-          <w:color w:val="000000" w:themeColor="text1"/>
-          <w:sz w:val="24"/>
-        </w:rPr>
-        <w:t>Venkateswaran</w:t>
-      </w:r>
-      <w:proofErr w:type="spellEnd"/>
-      <w:r>
-        <w:rPr>
-          <w:rFonts w:ascii="Calibri" w:eastAsia="Times New Roman" w:hAnsi="Calibri" w:cs="Calibri"/>
-          <w:color w:val="000000" w:themeColor="text1"/>
-          <w:sz w:val="24"/>
-        </w:rPr>
-        <w:t xml:space="preserve">, </w:t>
+        <w:t xml:space="preserve">, K. Kalafala, D. Sinha, and N. Venkateswaran, </w:t>
       </w:r>
       <w:r>
         <w:rPr>
@@ -7005,25 +6849,7 @@
           <w:color w:val="000000" w:themeColor="text1"/>
           <w:szCs w:val="24"/>
         </w:rPr>
-        <w:t xml:space="preserve">s for Creating an Open-source EDA Project,” IEEE/ACM DAC, </w:t>
-      </w:r>
-      <w:proofErr w:type="gramStart"/>
-      <w:r>
-        <w:rPr>
-          <w:rFonts w:cs="Calibri"/>
-          <w:color w:val="000000" w:themeColor="text1"/>
-          <w:szCs w:val="24"/>
-        </w:rPr>
-        <w:t>June,</w:t>
-      </w:r>
-      <w:proofErr w:type="gramEnd"/>
-      <w:r>
-        <w:rPr>
-          <w:rFonts w:cs="Calibri"/>
-          <w:color w:val="000000" w:themeColor="text1"/>
-          <w:szCs w:val="24"/>
-        </w:rPr>
-        <w:t xml:space="preserve"> 2019</w:t>
+        <w:t>s for Creating an Open-source EDA Project,” IEEE/ACM DAC, June, 2019</w:t>
       </w:r>
     </w:p>
     <w:p>
@@ -7923,7 +7749,6 @@
         </w:rPr>
         <w:t xml:space="preserve">Transaction on Very </w:t>
       </w:r>
-      <w:proofErr w:type="gramStart"/>
       <w:r>
         <w:rPr>
           <w:rFonts w:ascii="Calibri" w:hAnsi="Calibri" w:cs="Calibri"/>
@@ -7931,7 +7756,6 @@
         </w:rPr>
         <w:t>Large Scale</w:t>
       </w:r>
-      <w:proofErr w:type="gramEnd"/>
       <w:r>
         <w:rPr>
           <w:rFonts w:ascii="Calibri" w:hAnsi="Calibri" w:cs="Calibri"/>
@@ -8222,7 +8046,6 @@
         </w:rPr>
         <w:t xml:space="preserve"> </w:t>
       </w:r>
-      <w:proofErr w:type="spellStart"/>
       <w:r>
         <w:rPr>
           <w:rFonts w:ascii="Calibri" w:hAnsi="Calibri" w:cs="Calibri"/>
@@ -8230,7 +8053,6 @@
         </w:rPr>
         <w:t>VSDOpen</w:t>
       </w:r>
-      <w:proofErr w:type="spellEnd"/>
       <w:r>
         <w:rPr>
           <w:rFonts w:ascii="Calibri" w:hAnsi="Calibri" w:cs="Calibri"/>
@@ -8284,23 +8106,7 @@
           <w:rFonts w:ascii="Calibri" w:hAnsi="Calibri" w:cs="Calibri"/>
           <w:sz w:val="24"/>
         </w:rPr>
-        <w:t xml:space="preserve">Co-chair, ACM SIGDA </w:t>
-      </w:r>
-      <w:proofErr w:type="spellStart"/>
-      <w:r>
-        <w:rPr>
-          <w:rFonts w:ascii="Calibri" w:hAnsi="Calibri" w:cs="Calibri"/>
-          <w:sz w:val="24"/>
-        </w:rPr>
-        <w:t>CADathlon</w:t>
-      </w:r>
-      <w:proofErr w:type="spellEnd"/>
-      <w:r>
-        <w:rPr>
-          <w:rFonts w:ascii="Calibri" w:hAnsi="Calibri" w:cs="Calibri"/>
-          <w:sz w:val="24"/>
-        </w:rPr>
-        <w:t xml:space="preserve"> International Programming Contest, 2018</w:t>
+        <w:t>Co-chair, ACM SIGDA CADathlon International Programming Contest, 2018</w:t>
       </w:r>
     </w:p>
     <w:p>
@@ -8444,23 +8250,7 @@
           <w:rFonts w:ascii="Calibri" w:hAnsi="Calibri" w:cs="Calibri"/>
           <w:sz w:val="24"/>
         </w:rPr>
-        <w:t>The C++ Conference (</w:t>
-      </w:r>
-      <w:proofErr w:type="spellStart"/>
-      <w:r>
-        <w:rPr>
-          <w:rFonts w:ascii="Calibri" w:hAnsi="Calibri" w:cs="Calibri"/>
-          <w:sz w:val="24"/>
-        </w:rPr>
-        <w:t>CppCon</w:t>
-      </w:r>
-      <w:proofErr w:type="spellEnd"/>
-      <w:r>
-        <w:rPr>
-          <w:rFonts w:ascii="Calibri" w:hAnsi="Calibri" w:cs="Calibri"/>
-          <w:sz w:val="24"/>
-        </w:rPr>
-        <w:t>), 2019</w:t>
+        <w:t>The C++ Conference (CppCon), 2019</w:t>
       </w:r>
     </w:p>
     <w:p>

</xml_diff>